<commit_message>
Anmeldung Studienarbeit: TINF-Anmeldung-Thema-Studienarbeit.docx Eigenentwicklung PSO: PSO_Tim.py
</commit_message>
<xml_diff>
--- a/Formulare/TINF-Anmeldung-Thema-Studienarbeit.docx
+++ b/Formulare/TINF-Anmeldung-Thema-Studienarbeit.docx
@@ -122,7 +122,7 @@
                     </pic:cNvPicPr>
                   </pic:nvPicPr>
                   <pic:blipFill>
-                    <a:blip r:embed="rId7">
+                    <a:blip r:embed="rId8">
                       <a:extLst>
                         <a:ext uri="{28A0092B-C50C-407E-A947-70E740481C1C}">
                           <a14:useLocalDpi xmlns:a14="http://schemas.microsoft.com/office/drawing/2010/main" val="0"/>
@@ -572,14 +572,18 @@
                 <w:sz w:val="20"/>
               </w:rPr>
             </w:pPr>
-            <w:proofErr w:type="spellStart"/>
             <w:r>
               <w:rPr>
                 <w:sz w:val="20"/>
               </w:rPr>
-              <w:t>eMail</w:t>
-            </w:r>
-            <w:proofErr w:type="spellEnd"/>
+              <w:t>E-</w:t>
+            </w:r>
+            <w:r>
+              <w:rPr>
+                <w:sz w:val="20"/>
+              </w:rPr>
+              <w:t>Mail</w:t>
+            </w:r>
           </w:p>
         </w:tc>
         <w:tc>
@@ -600,8 +604,6 @@
             <w:r>
               <w:t>timsaupp@hotmail.de</w:t>
             </w:r>
-            <w:bookmarkStart w:id="0" w:name="_GoBack"/>
-            <w:bookmarkEnd w:id="0"/>
           </w:p>
         </w:tc>
       </w:tr>
@@ -783,6 +785,9 @@
             <w:pPr>
               <w:pStyle w:val="PTabelle"/>
             </w:pPr>
+            <w:r>
+              <w:t>Applikationen/Modellierung/Simulation auf der Grundlage von naturinspirierten Algorithmen [Titel ausstehend]</w:t>
+            </w:r>
           </w:p>
           <w:p>
             <w:pPr>
@@ -830,6 +835,15 @@
             <w:pPr>
               <w:pStyle w:val="PTabelle"/>
             </w:pPr>
+            <w:r>
+              <w:t>Studienarbeit T2_3201 [</w:t>
+            </w:r>
+            <w:r>
+              <w:t>schriftliche Ausarbeitung</w:t>
+            </w:r>
+            <w:r>
+              <w:t>]</w:t>
+            </w:r>
           </w:p>
         </w:tc>
       </w:tr>
@@ -863,46 +877,113 @@
             <w:pPr>
               <w:pStyle w:val="PTabelle"/>
             </w:pPr>
+            <w:r>
+              <w:t xml:space="preserve">Optimierungsprobleme: </w:t>
+            </w:r>
           </w:p>
           <w:p>
             <w:pPr>
               <w:pStyle w:val="PTabelle"/>
-            </w:pPr>
+              <w:numPr>
+                <w:ilvl w:val="0"/>
+                <w:numId w:val="1"/>
+              </w:numPr>
+            </w:pPr>
+            <w:r>
+              <w:t>Suchprobleme</w:t>
+            </w:r>
           </w:p>
           <w:p>
             <w:pPr>
               <w:pStyle w:val="PTabelle"/>
-            </w:pPr>
+              <w:numPr>
+                <w:ilvl w:val="0"/>
+                <w:numId w:val="1"/>
+              </w:numPr>
+            </w:pPr>
+            <w:r>
+              <w:t>Entscheidungsprobleme</w:t>
+            </w:r>
           </w:p>
           <w:p>
             <w:pPr>
               <w:pStyle w:val="PTabelle"/>
             </w:pPr>
+            <w:r>
+              <w:t xml:space="preserve">Evolutionäre Algorithmen/Metaheuristische Optimierungsverfahren: </w:t>
+            </w:r>
           </w:p>
           <w:p>
             <w:pPr>
               <w:pStyle w:val="PTabelle"/>
-            </w:pPr>
+              <w:numPr>
+                <w:ilvl w:val="0"/>
+                <w:numId w:val="1"/>
+              </w:numPr>
+            </w:pPr>
+            <w:r>
+              <w:t>A</w:t>
+            </w:r>
+            <w:r>
+              <w:t>CO</w:t>
+            </w:r>
           </w:p>
           <w:p>
             <w:pPr>
               <w:pStyle w:val="PTabelle"/>
-            </w:pPr>
+              <w:numPr>
+                <w:ilvl w:val="0"/>
+                <w:numId w:val="1"/>
+              </w:numPr>
+            </w:pPr>
+            <w:r>
+              <w:t>PSO</w:t>
+            </w:r>
           </w:p>
           <w:p>
             <w:pPr>
               <w:pStyle w:val="PTabelle"/>
-            </w:pPr>
+              <w:numPr>
+                <w:ilvl w:val="0"/>
+                <w:numId w:val="1"/>
+              </w:numPr>
+            </w:pPr>
+            <w:r>
+              <w:t>BCO</w:t>
+            </w:r>
           </w:p>
           <w:p>
             <w:pPr>
               <w:pStyle w:val="PTabelle"/>
-            </w:pPr>
+              <w:numPr>
+                <w:ilvl w:val="0"/>
+                <w:numId w:val="1"/>
+              </w:numPr>
+            </w:pPr>
+            <w:r>
+              <w:t>(</w:t>
+            </w:r>
+            <w:proofErr w:type="spellStart"/>
+            <w:r>
+              <w:t>Firework</w:t>
+            </w:r>
+            <w:proofErr w:type="spellEnd"/>
+            <w:r>
+              <w:t xml:space="preserve"> Algorithmus)</w:t>
+            </w:r>
           </w:p>
           <w:p>
             <w:pPr>
               <w:pStyle w:val="PTabelle"/>
             </w:pPr>
+          </w:p>
+          <w:p>
+            <w:pPr>
+              <w:pStyle w:val="PTabelle"/>
+            </w:pPr>
+            <w:r>
+              <w:t>Simulation verschiedener Metaheuristischer Optimierungsverfahren an praxisnahen Optimierungsproblemen</w:t>
+            </w:r>
           </w:p>
           <w:p>
             <w:pPr>
@@ -938,36 +1019,25 @@
             <w:pPr>
               <w:pStyle w:val="PTabelle"/>
             </w:pPr>
+            <w:r>
+              <w:t>Literaturrecherche</w:t>
+            </w:r>
           </w:p>
           <w:p>
             <w:pPr>
               <w:pStyle w:val="PTabelle"/>
             </w:pPr>
+            <w:r>
+              <w:t>Implementierung</w:t>
+            </w:r>
           </w:p>
           <w:p>
             <w:pPr>
               <w:pStyle w:val="PTabelle"/>
             </w:pPr>
-          </w:p>
-          <w:p>
-            <w:pPr>
-              <w:pStyle w:val="PTabelle"/>
-            </w:pPr>
-          </w:p>
-          <w:p>
-            <w:pPr>
-              <w:pStyle w:val="PTabelle"/>
-            </w:pPr>
-          </w:p>
-          <w:p>
-            <w:pPr>
-              <w:pStyle w:val="PTabelle"/>
-            </w:pPr>
-          </w:p>
-          <w:p>
-            <w:pPr>
-              <w:pStyle w:val="PTabelle"/>
-            </w:pPr>
+            <w:r>
+              <w:t>Validierung</w:t>
+            </w:r>
           </w:p>
           <w:p>
             <w:pPr>
@@ -1015,6 +1085,11 @@
             <w:pPr>
               <w:pStyle w:val="PTabelle"/>
             </w:pPr>
+            <w:r>
+              <w:t>Python</w:t>
+            </w:r>
+            <w:bookmarkStart w:id="0" w:name="_GoBack"/>
+            <w:bookmarkEnd w:id="0"/>
           </w:p>
         </w:tc>
       </w:tr>
@@ -1055,6 +1130,210 @@
           </w:tcPr>
           <w:p>
             <w:pPr>
+              <w:widowControl/>
+              <w:shd w:val="clear" w:color="auto" w:fill="FFFFFF"/>
+              <w:rPr>
+                <w:rFonts w:ascii="Segoe UI" w:hAnsi="Segoe UI" w:cs="Segoe UI"/>
+                <w:color w:val="212121"/>
+                <w:sz w:val="23"/>
+                <w:szCs w:val="23"/>
+                <w:lang w:val="en-US"/>
+              </w:rPr>
+            </w:pPr>
+            <w:r>
+              <w:rPr>
+                <w:rFonts w:ascii="Segoe UI" w:hAnsi="Segoe UI" w:cs="Segoe UI"/>
+                <w:color w:val="212121"/>
+                <w:sz w:val="23"/>
+                <w:szCs w:val="23"/>
+                <w:lang w:val="en-US"/>
+              </w:rPr>
+              <w:t xml:space="preserve">- </w:t>
+            </w:r>
+            <w:proofErr w:type="spellStart"/>
+            <w:proofErr w:type="gramStart"/>
+            <w:r>
+              <w:rPr>
+                <w:rFonts w:ascii="Segoe UI" w:hAnsi="Segoe UI" w:cs="Segoe UI"/>
+                <w:color w:val="212121"/>
+                <w:sz w:val="23"/>
+                <w:szCs w:val="23"/>
+                <w:lang w:val="en-US"/>
+              </w:rPr>
+              <w:t>Y.Tan</w:t>
+            </w:r>
+            <w:proofErr w:type="spellEnd"/>
+            <w:r>
+              <w:rPr>
+                <w:rFonts w:ascii="Segoe UI" w:hAnsi="Segoe UI" w:cs="Segoe UI"/>
+                <w:color w:val="212121"/>
+                <w:sz w:val="23"/>
+                <w:szCs w:val="23"/>
+                <w:lang w:val="en-US"/>
+              </w:rPr>
+              <w:t xml:space="preserve">  Advances</w:t>
+            </w:r>
+            <w:proofErr w:type="gramEnd"/>
+            <w:r>
+              <w:rPr>
+                <w:rFonts w:ascii="Segoe UI" w:hAnsi="Segoe UI" w:cs="Segoe UI"/>
+                <w:color w:val="212121"/>
+                <w:sz w:val="23"/>
+                <w:szCs w:val="23"/>
+                <w:lang w:val="en-US"/>
+              </w:rPr>
+              <w:t xml:space="preserve"> in Swarm Intelligence. 4th International Conference - China. ISBN: 978-3-642-38713-2</w:t>
+            </w:r>
+          </w:p>
+          <w:p>
+            <w:pPr>
+              <w:widowControl/>
+              <w:shd w:val="clear" w:color="auto" w:fill="FFFFFF"/>
+              <w:rPr>
+                <w:rFonts w:ascii="Segoe UI" w:hAnsi="Segoe UI" w:cs="Segoe UI"/>
+                <w:color w:val="212121"/>
+                <w:sz w:val="23"/>
+                <w:szCs w:val="23"/>
+              </w:rPr>
+            </w:pPr>
+            <w:r>
+              <w:rPr>
+                <w:rFonts w:ascii="Segoe UI" w:hAnsi="Segoe UI" w:cs="Segoe UI"/>
+                <w:color w:val="212121"/>
+                <w:sz w:val="23"/>
+                <w:szCs w:val="23"/>
+                <w:lang w:val="en-US"/>
+              </w:rPr>
+              <w:t xml:space="preserve">- A. </w:t>
+            </w:r>
+            <w:proofErr w:type="spellStart"/>
+            <w:r>
+              <w:rPr>
+                <w:rFonts w:ascii="Segoe UI" w:hAnsi="Segoe UI" w:cs="Segoe UI"/>
+                <w:color w:val="212121"/>
+                <w:sz w:val="23"/>
+                <w:szCs w:val="23"/>
+                <w:lang w:val="en-US"/>
+              </w:rPr>
+              <w:t>Badica</w:t>
+            </w:r>
+            <w:proofErr w:type="spellEnd"/>
+            <w:r>
+              <w:rPr>
+                <w:rFonts w:ascii="Segoe UI" w:hAnsi="Segoe UI" w:cs="Segoe UI"/>
+                <w:color w:val="212121"/>
+                <w:sz w:val="23"/>
+                <w:szCs w:val="23"/>
+                <w:lang w:val="en-US"/>
+              </w:rPr>
+              <w:t xml:space="preserve">. Recent Developments in Collective Intelligence. </w:t>
+            </w:r>
+            <w:r>
+              <w:rPr>
+                <w:rFonts w:ascii="Segoe UI" w:hAnsi="Segoe UI" w:cs="Segoe UI"/>
+                <w:color w:val="212121"/>
+                <w:sz w:val="23"/>
+                <w:szCs w:val="23"/>
+              </w:rPr>
+              <w:t>ISBN: 978-3-319-01787-7</w:t>
+            </w:r>
+          </w:p>
+          <w:p>
+            <w:pPr>
+              <w:widowControl/>
+              <w:shd w:val="clear" w:color="auto" w:fill="FFFFFF"/>
+              <w:rPr>
+                <w:rFonts w:ascii="Segoe UI" w:hAnsi="Segoe UI" w:cs="Segoe UI"/>
+                <w:color w:val="212121"/>
+                <w:sz w:val="23"/>
+                <w:szCs w:val="23"/>
+              </w:rPr>
+            </w:pPr>
+            <w:r>
+              <w:rPr>
+                <w:rFonts w:ascii="Segoe UI" w:hAnsi="Segoe UI" w:cs="Segoe UI"/>
+                <w:color w:val="212121"/>
+                <w:sz w:val="23"/>
+                <w:szCs w:val="23"/>
+              </w:rPr>
+              <w:t xml:space="preserve">- A. </w:t>
+            </w:r>
+            <w:proofErr w:type="spellStart"/>
+            <w:r>
+              <w:rPr>
+                <w:rFonts w:ascii="Segoe UI" w:hAnsi="Segoe UI" w:cs="Segoe UI"/>
+                <w:color w:val="212121"/>
+                <w:sz w:val="23"/>
+                <w:szCs w:val="23"/>
+              </w:rPr>
+              <w:t>Aulinger</w:t>
+            </w:r>
+            <w:proofErr w:type="spellEnd"/>
+            <w:r>
+              <w:rPr>
+                <w:rFonts w:ascii="Segoe UI" w:hAnsi="Segoe UI" w:cs="Segoe UI"/>
+                <w:color w:val="212121"/>
+                <w:sz w:val="23"/>
+                <w:szCs w:val="23"/>
+              </w:rPr>
+              <w:t>. Kollektive Intelligenz. Methoden, Erfahrungen und Perspektiven. ISBN: 978-3-943356-60-1</w:t>
+            </w:r>
+          </w:p>
+          <w:p>
+            <w:pPr>
+              <w:widowControl/>
+              <w:shd w:val="clear" w:color="auto" w:fill="FFFFFF"/>
+              <w:rPr>
+                <w:rFonts w:ascii="Segoe UI" w:hAnsi="Segoe UI" w:cs="Segoe UI"/>
+                <w:color w:val="212121"/>
+                <w:sz w:val="23"/>
+                <w:szCs w:val="23"/>
+              </w:rPr>
+            </w:pPr>
+            <w:r>
+              <w:rPr>
+                <w:rFonts w:ascii="Segoe UI" w:hAnsi="Segoe UI" w:cs="Segoe UI"/>
+                <w:color w:val="212121"/>
+                <w:sz w:val="23"/>
+                <w:szCs w:val="23"/>
+                <w:lang w:val="en-US"/>
+              </w:rPr>
+              <w:t xml:space="preserve">- N. </w:t>
+            </w:r>
+            <w:proofErr w:type="spellStart"/>
+            <w:r>
+              <w:rPr>
+                <w:rFonts w:ascii="Segoe UI" w:hAnsi="Segoe UI" w:cs="Segoe UI"/>
+                <w:color w:val="212121"/>
+                <w:sz w:val="23"/>
+                <w:szCs w:val="23"/>
+                <w:lang w:val="en-US"/>
+              </w:rPr>
+              <w:t>Bessis</w:t>
+            </w:r>
+            <w:proofErr w:type="spellEnd"/>
+            <w:r>
+              <w:rPr>
+                <w:rFonts w:ascii="Segoe UI" w:hAnsi="Segoe UI" w:cs="Segoe UI"/>
+                <w:color w:val="212121"/>
+                <w:sz w:val="23"/>
+                <w:szCs w:val="23"/>
+                <w:lang w:val="en-US"/>
+              </w:rPr>
+              <w:t xml:space="preserve">. Internet of Things and Inter-cooperative Computational Technologies for Collective Intelligence. </w:t>
+            </w:r>
+            <w:r>
+              <w:rPr>
+                <w:rFonts w:ascii="Segoe UI" w:hAnsi="Segoe UI" w:cs="Segoe UI"/>
+                <w:color w:val="212121"/>
+                <w:sz w:val="23"/>
+                <w:szCs w:val="23"/>
+              </w:rPr>
+              <w:t>ISBN: 978-3-642-34951-5</w:t>
+            </w:r>
+          </w:p>
+          <w:p>
+            <w:pPr>
               <w:pStyle w:val="PTabelle"/>
             </w:pPr>
           </w:p>
@@ -1062,6 +1341,9 @@
             <w:pPr>
               <w:pStyle w:val="PTabelle"/>
             </w:pPr>
+            <w:r>
+              <w:t>+ Weitere</w:t>
+            </w:r>
           </w:p>
           <w:p>
             <w:pPr>
@@ -1115,22 +1397,14 @@
           <w:sz w:val="20"/>
         </w:rPr>
       </w:pPr>
-      <w:r>
-        <w:rPr>
-          <w:rFonts w:cs="Arial"/>
-          <w:color w:val="000000"/>
-          <w:sz w:val="20"/>
-        </w:rPr>
-        <w:t>.</w:t>
-      </w:r>
     </w:p>
     <w:sectPr>
-      <w:headerReference w:type="even" r:id="rId8"/>
-      <w:headerReference w:type="default" r:id="rId9"/>
-      <w:footerReference w:type="even" r:id="rId10"/>
-      <w:footerReference w:type="default" r:id="rId11"/>
-      <w:headerReference w:type="first" r:id="rId12"/>
-      <w:footerReference w:type="first" r:id="rId13"/>
+      <w:headerReference w:type="even" r:id="rId9"/>
+      <w:headerReference w:type="default" r:id="rId10"/>
+      <w:footerReference w:type="even" r:id="rId11"/>
+      <w:footerReference w:type="default" r:id="rId12"/>
+      <w:headerReference w:type="first" r:id="rId13"/>
+      <w:footerReference w:type="first" r:id="rId14"/>
       <w:pgSz w:w="11907" w:h="16840" w:code="9"/>
       <w:pgMar w:top="567" w:right="1134" w:bottom="1134" w:left="1134" w:header="567" w:footer="720" w:gutter="0"/>
       <w:cols w:space="720"/>
@@ -1238,7 +1512,7 @@
       <w:rPr>
         <w:snapToGrid w:val="0"/>
       </w:rPr>
-      <w:t>23.03.17</w:t>
+      <w:t>01.11.17</w:t>
     </w:r>
     <w:r>
       <w:rPr>
@@ -1487,6 +1761,126 @@
     </w:pPr>
   </w:p>
 </w:hdr>
+</file>
+
+<file path=word/numbering.xml><?xml version="1.0" encoding="utf-8"?>
+<w:numbering xmlns:wpc="http://schemas.microsoft.com/office/word/2010/wordprocessingCanvas" xmlns:mc="http://schemas.openxmlformats.org/markup-compatibility/2006" xmlns:o="urn:schemas-microsoft-com:office:office" xmlns:r="http://schemas.openxmlformats.org/officeDocument/2006/relationships" xmlns:m="http://schemas.openxmlformats.org/officeDocument/2006/math" xmlns:v="urn:schemas-microsoft-com:vml" xmlns:wp14="http://schemas.microsoft.com/office/word/2010/wordprocessingDrawing" xmlns:wp="http://schemas.openxmlformats.org/drawingml/2006/wordprocessingDrawing" xmlns:w10="urn:schemas-microsoft-com:office:word" xmlns:w="http://schemas.openxmlformats.org/wordprocessingml/2006/main" xmlns:w14="http://schemas.microsoft.com/office/word/2010/wordml" xmlns:wpg="http://schemas.microsoft.com/office/word/2010/wordprocessingGroup" xmlns:wpi="http://schemas.microsoft.com/office/word/2010/wordprocessingInk" xmlns:wne="http://schemas.microsoft.com/office/word/2006/wordml" xmlns:wps="http://schemas.microsoft.com/office/word/2010/wordprocessingShape" mc:Ignorable="w14 wp14">
+  <w:abstractNum w:abstractNumId="0">
+    <w:nsid w:val="520B378A"/>
+    <w:multiLevelType w:val="hybridMultilevel"/>
+    <w:tmpl w:val="26563A76"/>
+    <w:lvl w:ilvl="0" w:tplc="125A5996">
+      <w:numFmt w:val="bullet"/>
+      <w:lvlText w:val="-"/>
+      <w:lvlJc w:val="left"/>
+      <w:pPr>
+        <w:ind w:left="720" w:hanging="360"/>
+      </w:pPr>
+      <w:rPr>
+        <w:rFonts w:ascii="Arial" w:eastAsia="Times New Roman" w:hAnsi="Arial" w:cs="Arial" w:hint="default"/>
+      </w:rPr>
+    </w:lvl>
+    <w:lvl w:ilvl="1" w:tplc="04070003" w:tentative="1">
+      <w:start w:val="1"/>
+      <w:numFmt w:val="bullet"/>
+      <w:lvlText w:val="o"/>
+      <w:lvlJc w:val="left"/>
+      <w:pPr>
+        <w:ind w:left="1440" w:hanging="360"/>
+      </w:pPr>
+      <w:rPr>
+        <w:rFonts w:ascii="Courier New" w:hAnsi="Courier New" w:cs="Courier New" w:hint="default"/>
+      </w:rPr>
+    </w:lvl>
+    <w:lvl w:ilvl="2" w:tplc="04070005" w:tentative="1">
+      <w:start w:val="1"/>
+      <w:numFmt w:val="bullet"/>
+      <w:lvlText w:val=""/>
+      <w:lvlJc w:val="left"/>
+      <w:pPr>
+        <w:ind w:left="2160" w:hanging="360"/>
+      </w:pPr>
+      <w:rPr>
+        <w:rFonts w:ascii="Wingdings" w:hAnsi="Wingdings" w:hint="default"/>
+      </w:rPr>
+    </w:lvl>
+    <w:lvl w:ilvl="3" w:tplc="04070001" w:tentative="1">
+      <w:start w:val="1"/>
+      <w:numFmt w:val="bullet"/>
+      <w:lvlText w:val=""/>
+      <w:lvlJc w:val="left"/>
+      <w:pPr>
+        <w:ind w:left="2880" w:hanging="360"/>
+      </w:pPr>
+      <w:rPr>
+        <w:rFonts w:ascii="Symbol" w:hAnsi="Symbol" w:hint="default"/>
+      </w:rPr>
+    </w:lvl>
+    <w:lvl w:ilvl="4" w:tplc="04070003" w:tentative="1">
+      <w:start w:val="1"/>
+      <w:numFmt w:val="bullet"/>
+      <w:lvlText w:val="o"/>
+      <w:lvlJc w:val="left"/>
+      <w:pPr>
+        <w:ind w:left="3600" w:hanging="360"/>
+      </w:pPr>
+      <w:rPr>
+        <w:rFonts w:ascii="Courier New" w:hAnsi="Courier New" w:cs="Courier New" w:hint="default"/>
+      </w:rPr>
+    </w:lvl>
+    <w:lvl w:ilvl="5" w:tplc="04070005" w:tentative="1">
+      <w:start w:val="1"/>
+      <w:numFmt w:val="bullet"/>
+      <w:lvlText w:val=""/>
+      <w:lvlJc w:val="left"/>
+      <w:pPr>
+        <w:ind w:left="4320" w:hanging="360"/>
+      </w:pPr>
+      <w:rPr>
+        <w:rFonts w:ascii="Wingdings" w:hAnsi="Wingdings" w:hint="default"/>
+      </w:rPr>
+    </w:lvl>
+    <w:lvl w:ilvl="6" w:tplc="04070001" w:tentative="1">
+      <w:start w:val="1"/>
+      <w:numFmt w:val="bullet"/>
+      <w:lvlText w:val=""/>
+      <w:lvlJc w:val="left"/>
+      <w:pPr>
+        <w:ind w:left="5040" w:hanging="360"/>
+      </w:pPr>
+      <w:rPr>
+        <w:rFonts w:ascii="Symbol" w:hAnsi="Symbol" w:hint="default"/>
+      </w:rPr>
+    </w:lvl>
+    <w:lvl w:ilvl="7" w:tplc="04070003" w:tentative="1">
+      <w:start w:val="1"/>
+      <w:numFmt w:val="bullet"/>
+      <w:lvlText w:val="o"/>
+      <w:lvlJc w:val="left"/>
+      <w:pPr>
+        <w:ind w:left="5760" w:hanging="360"/>
+      </w:pPr>
+      <w:rPr>
+        <w:rFonts w:ascii="Courier New" w:hAnsi="Courier New" w:cs="Courier New" w:hint="default"/>
+      </w:rPr>
+    </w:lvl>
+    <w:lvl w:ilvl="8" w:tplc="04070005" w:tentative="1">
+      <w:start w:val="1"/>
+      <w:numFmt w:val="bullet"/>
+      <w:lvlText w:val=""/>
+      <w:lvlJc w:val="left"/>
+      <w:pPr>
+        <w:ind w:left="6480" w:hanging="360"/>
+      </w:pPr>
+      <w:rPr>
+        <w:rFonts w:ascii="Wingdings" w:hAnsi="Wingdings" w:hint="default"/>
+      </w:rPr>
+    </w:lvl>
+  </w:abstractNum>
+  <w:num w:numId="1">
+    <w:abstractNumId w:val="0"/>
+  </w:num>
+</w:numbering>
 </file>
 
 <file path=word/styles.xml><?xml version="1.0" encoding="utf-8"?>

</xml_diff>